<commit_message>
Fix parsing, rework rendering
</commit_message>
<xml_diff>
--- a/template.docx
+++ b/template.docx
@@ -577,10 +577,9 @@
           <w:i/>
           <w:sz w:val="24"/>
           <w:szCs w:val="24"/>
-          <w:highlight w:val="yellow"/>
           <w:lang w:val="en-US"/>
         </w:rPr>
-        <w:t>building</w:t>
+        <w:t>address</w:t>
       </w:r>
       <w:r>
         <w:rPr>
@@ -588,28 +587,6 @@
           <w:i/>
           <w:sz w:val="24"/>
           <w:szCs w:val="24"/>
-          <w:highlight w:val="yellow"/>
-        </w:rPr>
-        <w:t>_</w:t>
-      </w:r>
-      <w:r>
-        <w:rPr>
-          <w:b/>
-          <w:i/>
-          <w:sz w:val="24"/>
-          <w:szCs w:val="24"/>
-          <w:highlight w:val="yellow"/>
-          <w:lang w:val="en-US"/>
-        </w:rPr>
-        <w:t>no</w:t>
-      </w:r>
-      <w:r>
-        <w:rPr>
-          <w:b/>
-          <w:i/>
-          <w:sz w:val="24"/>
-          <w:szCs w:val="24"/>
-          <w:highlight w:val="yellow"/>
         </w:rPr>
         <w:t>}</w:t>
       </w:r>
@@ -645,13 +622,7 @@
         <w:rPr>
           <w:rFonts w:eastAsia="SimSun"/>
         </w:rPr>
-        <w:t xml:space="preserve">(указывается адрес </w:t>
-      </w:r>
-      <w:r>
-        <w:rPr>
-          <w:rFonts w:eastAsia="SimSun"/>
-        </w:rPr>
-        <w:t>нахождения многоквартирного дома)</w:t>
+        <w:t>(указывается адрес нахождения многоквартирного дома)</w:t>
       </w:r>
     </w:p>
     <w:p>
@@ -691,6 +662,7 @@
         </w:rPr>
         <w:t>{</w:t>
       </w:r>
+      <w:proofErr w:type="spellStart"/>
       <w:proofErr w:type="gramEnd"/>
       <w:r>
         <w:rPr>
@@ -700,8 +672,9 @@
           <w:szCs w:val="24"/>
           <w:lang w:val="en-US"/>
         </w:rPr>
-        <w:t>customer</w:t>
-      </w:r>
+        <w:t>predsedatel</w:t>
+      </w:r>
+      <w:proofErr w:type="spellEnd"/>
       <w:r>
         <w:rPr>
           <w:b/>
@@ -772,15 +745,7 @@
           <w:sz w:val="24"/>
           <w:szCs w:val="24"/>
         </w:rPr>
-        <w:t xml:space="preserve">являющегося собственником квартиры </w:t>
-      </w:r>
-      <w:r>
-        <w:rPr>
-          <w:rFonts w:eastAsia="SimSun"/>
-          <w:sz w:val="24"/>
-          <w:szCs w:val="24"/>
-        </w:rPr>
-        <w:t>№</w:t>
+        <w:t>являющегося собственником квартиры №</w:t>
       </w:r>
       <w:r>
         <w:rPr>
@@ -894,101 +859,52 @@
       <w:r>
         <w:rPr>
           <w:rFonts w:eastAsia="SimSun"/>
-          <w:b/>
-          <w:i/>
-          <w:sz w:val="24"/>
-          <w:szCs w:val="24"/>
-        </w:rPr>
-        <w:t>решения</w:t>
+          <w:sz w:val="24"/>
+          <w:szCs w:val="24"/>
+        </w:rPr>
+        <w:t>{</w:t>
       </w:r>
       <w:proofErr w:type="gramEnd"/>
       <w:r>
         <w:rPr>
           <w:rFonts w:eastAsia="SimSun"/>
-          <w:b/>
-          <w:i/>
-          <w:sz w:val="24"/>
-          <w:szCs w:val="24"/>
-        </w:rPr>
-        <w:t xml:space="preserve"> общего собрания собственников от </w:t>
-      </w:r>
-      <w:r>
-        <w:rPr>
-          <w:rFonts w:eastAsia="SimSun"/>
-          <w:b/>
-          <w:i/>
-          <w:sz w:val="24"/>
-          <w:szCs w:val="24"/>
-        </w:rPr>
-        <w:t>0</w:t>
-      </w:r>
-      <w:r>
-        <w:rPr>
-          <w:rFonts w:eastAsia="SimSun"/>
-          <w:b/>
-          <w:i/>
-          <w:sz w:val="24"/>
-          <w:szCs w:val="24"/>
-        </w:rPr>
-        <w:t>6</w:t>
-      </w:r>
-      <w:r>
-        <w:rPr>
-          <w:rFonts w:eastAsia="SimSun"/>
-          <w:b/>
-          <w:i/>
-          <w:sz w:val="24"/>
-          <w:szCs w:val="24"/>
-        </w:rPr>
-        <w:t>.</w:t>
-      </w:r>
-      <w:r>
-        <w:rPr>
-          <w:rFonts w:eastAsia="SimSun"/>
-          <w:b/>
-          <w:i/>
-          <w:sz w:val="24"/>
-          <w:szCs w:val="24"/>
-        </w:rPr>
-        <w:t>0</w:t>
-      </w:r>
-      <w:r>
-        <w:rPr>
-          <w:rFonts w:eastAsia="SimSun"/>
-          <w:b/>
-          <w:i/>
-          <w:sz w:val="24"/>
-          <w:szCs w:val="24"/>
-        </w:rPr>
-        <w:t>2</w:t>
-      </w:r>
-      <w:r>
-        <w:rPr>
-          <w:rFonts w:eastAsia="SimSun"/>
-          <w:b/>
-          <w:i/>
-          <w:sz w:val="24"/>
-          <w:szCs w:val="24"/>
-        </w:rPr>
-        <w:t>.</w:t>
-      </w:r>
-      <w:r>
-        <w:rPr>
-          <w:rFonts w:eastAsia="SimSun"/>
-          <w:b/>
-          <w:i/>
-          <w:sz w:val="24"/>
-          <w:szCs w:val="24"/>
-        </w:rPr>
-        <w:t>2017</w:t>
-      </w:r>
-      <w:r>
-        <w:rPr>
-          <w:rFonts w:eastAsia="SimSun"/>
-          <w:sz w:val="24"/>
-          <w:szCs w:val="24"/>
-        </w:rPr>
-        <w:tab/>
+          <w:sz w:val="24"/>
+          <w:szCs w:val="24"/>
+          <w:lang w:val="en-US"/>
+        </w:rPr>
+        <w:t>decision</w:t>
+      </w:r>
+      <w:r>
+        <w:rPr>
+          <w:rFonts w:eastAsia="SimSun"/>
+          <w:sz w:val="24"/>
+          <w:szCs w:val="24"/>
+        </w:rPr>
+        <w:t>_</w:t>
+      </w:r>
+      <w:r>
+        <w:rPr>
+          <w:rFonts w:eastAsia="SimSun"/>
+          <w:sz w:val="24"/>
+          <w:szCs w:val="24"/>
+          <w:lang w:val="en-US"/>
+        </w:rPr>
+        <w:t>title</w:t>
+      </w:r>
+      <w:r>
+        <w:rPr>
+          <w:rFonts w:eastAsia="SimSun"/>
+          <w:sz w:val="24"/>
+          <w:szCs w:val="24"/>
+        </w:rPr>
+        <w:t>}</w:t>
+      </w:r>
+      <w:r>
+        <w:rPr>
+          <w:rFonts w:eastAsia="SimSun"/>
+          <w:sz w:val="24"/>
+          <w:szCs w:val="24"/>
+        </w:rPr>
         <w:t>,</w:t>
       </w:r>
     </w:p>
@@ -2000,7 +1916,6 @@
                 <w:i/>
                 <w:sz w:val="24"/>
                 <w:szCs w:val="24"/>
-                <w:highlight w:val="yellow"/>
                 <w:lang w:val="en-US"/>
               </w:rPr>
               <w:t>{</w:t>
@@ -2012,7 +1927,6 @@
                 <w:i/>
                 <w:sz w:val="24"/>
                 <w:szCs w:val="24"/>
-                <w:highlight w:val="yellow"/>
                 <w:lang w:val="en-US"/>
               </w:rPr>
               <w:t>address</w:t>
@@ -2024,7 +1938,6 @@
                 <w:i/>
                 <w:sz w:val="24"/>
                 <w:szCs w:val="24"/>
-                <w:highlight w:val="yellow"/>
                 <w:lang w:val="en-US"/>
               </w:rPr>
               <w:t>}</w:t>
@@ -2226,7 +2139,6 @@
                 <w:rFonts w:eastAsia="SimSun"/>
                 <w:sz w:val="24"/>
                 <w:szCs w:val="24"/>
-                <w:highlight w:val="yellow"/>
               </w:rPr>
               <w:t xml:space="preserve">Периодичность/количественный показатель выполненной </w:t>
             </w:r>
@@ -2236,7 +2148,6 @@
                 <w:rFonts w:eastAsia="SimSun"/>
                 <w:sz w:val="24"/>
                 <w:szCs w:val="24"/>
-                <w:highlight w:val="yellow"/>
               </w:rPr>
               <w:t>работы(</w:t>
             </w:r>
@@ -2246,7 +2157,6 @@
                 <w:rFonts w:eastAsia="SimSun"/>
                 <w:sz w:val="24"/>
                 <w:szCs w:val="24"/>
-                <w:highlight w:val="yellow"/>
               </w:rPr>
               <w:t>оказанной услуги)</w:t>
             </w:r>
@@ -2263,15 +2173,13 @@
                 <w:rFonts w:eastAsia="SimSun"/>
                 <w:sz w:val="24"/>
                 <w:szCs w:val="24"/>
-                <w:highlight w:val="yellow"/>
-              </w:rPr>
-            </w:pPr>
-            <w:r>
-              <w:rPr>
-                <w:rFonts w:eastAsia="SimSun"/>
-                <w:sz w:val="24"/>
-                <w:szCs w:val="24"/>
-                <w:highlight w:val="yellow"/>
+              </w:rPr>
+            </w:pPr>
+            <w:r>
+              <w:rPr>
+                <w:rFonts w:eastAsia="SimSun"/>
+                <w:sz w:val="24"/>
+                <w:szCs w:val="24"/>
               </w:rPr>
               <w:t>Единица измерения работы(услуги)</w:t>
             </w:r>
@@ -2296,7 +2204,6 @@
                 <w:rFonts w:eastAsia="SimSun"/>
                 <w:sz w:val="24"/>
                 <w:szCs w:val="24"/>
-                <w:highlight w:val="yellow"/>
               </w:rPr>
               <w:t xml:space="preserve">Стоимость /сметная стоимость выполненной </w:t>
             </w:r>
@@ -2306,7 +2213,6 @@
                 <w:rFonts w:eastAsia="SimSun"/>
                 <w:sz w:val="24"/>
                 <w:szCs w:val="24"/>
-                <w:highlight w:val="yellow"/>
               </w:rPr>
               <w:t>работы(</w:t>
             </w:r>
@@ -2316,7 +2222,6 @@
                 <w:rFonts w:eastAsia="SimSun"/>
                 <w:sz w:val="24"/>
                 <w:szCs w:val="24"/>
-                <w:highlight w:val="yellow"/>
               </w:rPr>
               <w:t xml:space="preserve">оказанной услуги)за </w:t>
             </w:r>
@@ -2326,7 +2231,6 @@
                 <w:rFonts w:eastAsia="SimSun"/>
                 <w:sz w:val="24"/>
                 <w:szCs w:val="24"/>
-                <w:highlight w:val="yellow"/>
               </w:rPr>
               <w:t>ед</w:t>
             </w:r>
@@ -2336,7 +2240,6 @@
                 <w:rFonts w:eastAsia="SimSun"/>
                 <w:sz w:val="24"/>
                 <w:szCs w:val="24"/>
-                <w:highlight w:val="yellow"/>
                 <w:lang w:val="uk-UA"/>
               </w:rPr>
               <w:t>и</w:t>
@@ -2347,7 +2250,6 @@
                 <w:rFonts w:eastAsia="SimSun"/>
                 <w:sz w:val="24"/>
                 <w:szCs w:val="24"/>
-                <w:highlight w:val="yellow"/>
               </w:rPr>
               <w:t>ницу</w:t>
             </w:r>
@@ -2365,15 +2267,13 @@
                 <w:rFonts w:eastAsia="SimSun"/>
                 <w:sz w:val="24"/>
                 <w:szCs w:val="24"/>
-                <w:highlight w:val="yellow"/>
-              </w:rPr>
-            </w:pPr>
-            <w:r>
-              <w:rPr>
-                <w:rFonts w:eastAsia="SimSun"/>
-                <w:sz w:val="24"/>
-                <w:szCs w:val="24"/>
-                <w:highlight w:val="yellow"/>
+              </w:rPr>
+            </w:pPr>
+            <w:r>
+              <w:rPr>
+                <w:rFonts w:eastAsia="SimSun"/>
+                <w:sz w:val="24"/>
+                <w:szCs w:val="24"/>
               </w:rPr>
               <w:t>Цена</w:t>
             </w:r>
@@ -2385,15 +2285,13 @@
                 <w:rFonts w:eastAsia="SimSun"/>
                 <w:sz w:val="24"/>
                 <w:szCs w:val="24"/>
-                <w:highlight w:val="yellow"/>
-              </w:rPr>
-            </w:pPr>
-            <w:r>
-              <w:rPr>
-                <w:rFonts w:eastAsia="SimSun"/>
-                <w:sz w:val="24"/>
-                <w:szCs w:val="24"/>
-                <w:highlight w:val="yellow"/>
+              </w:rPr>
+            </w:pPr>
+            <w:r>
+              <w:rPr>
+                <w:rFonts w:eastAsia="SimSun"/>
+                <w:sz w:val="24"/>
+                <w:szCs w:val="24"/>
               </w:rPr>
               <w:t>выполненной работы</w:t>
             </w:r>
@@ -2412,7 +2310,6 @@
                 <w:rFonts w:eastAsia="SimSun"/>
                 <w:sz w:val="24"/>
                 <w:szCs w:val="24"/>
-                <w:highlight w:val="yellow"/>
               </w:rPr>
               <w:t>(оказанной услуги), в рублях</w:t>
             </w:r>
@@ -2469,21 +2366,100 @@
                 <w:szCs w:val="24"/>
                 <w:lang w:val="en-US"/>
               </w:rPr>
-              <w:t>service_date</w:t>
-            </w:r>
+              <w:t>service_date}</w:t>
+            </w:r>
+          </w:p>
+        </w:tc>
+        <w:tc>
+          <w:tcPr>
+            <w:tcW w:w="1276" w:type="dxa"/>
+          </w:tcPr>
+          <w:p>
+            <w:pPr>
+              <w:jc w:val="center"/>
+              <w:rPr>
+                <w:sz w:val="24"/>
+                <w:szCs w:val="24"/>
+              </w:rPr>
+            </w:pPr>
             <w:r>
               <w:rPr>
                 <w:sz w:val="24"/>
                 <w:szCs w:val="24"/>
                 <w:lang w:val="en-US"/>
               </w:rPr>
+              <w:t>{</w:t>
+            </w:r>
+            <w:proofErr w:type="spellStart"/>
+            <w:r>
+              <w:rPr>
+                <w:sz w:val="24"/>
+                <w:szCs w:val="24"/>
+                <w:lang w:val="en-US"/>
+              </w:rPr>
+              <w:t>flat_no</w:t>
+            </w:r>
+            <w:proofErr w:type="spellEnd"/>
+            <w:r>
+              <w:rPr>
+                <w:sz w:val="24"/>
+                <w:szCs w:val="24"/>
+                <w:lang w:val="en-US"/>
+              </w:rPr>
               <w:t>}</w:t>
             </w:r>
-          </w:p>
-        </w:tc>
-        <w:tc>
-          <w:tcPr>
-            <w:tcW w:w="1276" w:type="dxa"/>
+            <w:r>
+              <w:rPr>
+                <w:sz w:val="24"/>
+                <w:szCs w:val="24"/>
+              </w:rPr>
+              <w:t> </w:t>
+            </w:r>
+          </w:p>
+        </w:tc>
+        <w:tc>
+          <w:tcPr>
+            <w:tcW w:w="3544" w:type="dxa"/>
+          </w:tcPr>
+          <w:p>
+            <w:pPr>
+              <w:rPr>
+                <w:sz w:val="24"/>
+                <w:szCs w:val="24"/>
+                <w:lang w:val="en-US"/>
+              </w:rPr>
+            </w:pPr>
+            <w:r>
+              <w:rPr>
+                <w:sz w:val="24"/>
+                <w:szCs w:val="24"/>
+                <w:lang w:val="en-US"/>
+              </w:rPr>
+              <w:t>{</w:t>
+            </w:r>
+            <w:proofErr w:type="spellStart"/>
+            <w:r>
+              <w:rPr>
+                <w:sz w:val="24"/>
+                <w:szCs w:val="24"/>
+                <w:lang w:val="en-US"/>
+              </w:rPr>
+              <w:t>service_name</w:t>
+            </w:r>
+            <w:proofErr w:type="spellEnd"/>
+            <w:r>
+              <w:rPr>
+                <w:sz w:val="24"/>
+                <w:szCs w:val="24"/>
+                <w:lang w:val="en-US"/>
+              </w:rPr>
+              <w:t>}</w:t>
+            </w:r>
+          </w:p>
+        </w:tc>
+        <w:tc>
+          <w:tcPr>
+            <w:tcW w:w="1559" w:type="dxa"/>
           </w:tcPr>
           <w:p>
             <w:pPr>
@@ -2491,14 +2467,15 @@
               <w:rPr>
                 <w:sz w:val="24"/>
                 <w:szCs w:val="24"/>
-              </w:rPr>
-            </w:pPr>
-            <w:r>
-              <w:rPr>
-                <w:sz w:val="24"/>
-                <w:szCs w:val="24"/>
                 <w:lang w:val="en-US"/>
               </w:rPr>
+            </w:pPr>
+            <w:r>
+              <w:rPr>
+                <w:sz w:val="24"/>
+                <w:szCs w:val="24"/>
+                <w:lang w:val="en-US"/>
+              </w:rPr>
               <w:t>{</w:t>
             </w:r>
             <w:proofErr w:type="spellStart"/>
@@ -2508,7 +2485,7 @@
                 <w:szCs w:val="24"/>
                 <w:lang w:val="en-US"/>
               </w:rPr>
-              <w:t>flat_no</w:t>
+              <w:t>service_period</w:t>
             </w:r>
             <w:proofErr w:type="spellEnd"/>
             <w:r>
@@ -2519,21 +2496,15 @@
               </w:rPr>
               <w:t>}</w:t>
             </w:r>
-            <w:r>
-              <w:rPr>
-                <w:sz w:val="24"/>
-                <w:szCs w:val="24"/>
-              </w:rPr>
-              <w:t> </w:t>
-            </w:r>
-          </w:p>
-        </w:tc>
-        <w:tc>
-          <w:tcPr>
-            <w:tcW w:w="3544" w:type="dxa"/>
-          </w:tcPr>
-          <w:p>
-            <w:pPr>
+          </w:p>
+        </w:tc>
+        <w:tc>
+          <w:tcPr>
+            <w:tcW w:w="992" w:type="dxa"/>
+          </w:tcPr>
+          <w:p>
+            <w:pPr>
+              <w:jc w:val="center"/>
               <w:rPr>
                 <w:sz w:val="24"/>
                 <w:szCs w:val="24"/>
@@ -2555,7 +2526,7 @@
                 <w:szCs w:val="24"/>
                 <w:lang w:val="en-US"/>
               </w:rPr>
-              <w:t>service_name</w:t>
+              <w:t>calculation_point</w:t>
             </w:r>
             <w:proofErr w:type="spellEnd"/>
             <w:r>
@@ -2566,61 +2537,6 @@
               </w:rPr>
               <w:t>}</w:t>
             </w:r>
-          </w:p>
-        </w:tc>
-        <w:tc>
-          <w:tcPr>
-            <w:tcW w:w="1559" w:type="dxa"/>
-          </w:tcPr>
-          <w:p>
-            <w:pPr>
-              <w:jc w:val="center"/>
-              <w:rPr>
-                <w:sz w:val="24"/>
-                <w:szCs w:val="24"/>
-                <w:lang w:val="en-US"/>
-              </w:rPr>
-            </w:pPr>
-            <w:r>
-              <w:rPr>
-                <w:sz w:val="24"/>
-                <w:szCs w:val="24"/>
-                <w:lang w:val="en-US"/>
-              </w:rPr>
-              <w:t>{</w:t>
-            </w:r>
-            <w:proofErr w:type="spellStart"/>
-            <w:r>
-              <w:rPr>
-                <w:sz w:val="24"/>
-                <w:szCs w:val="24"/>
-                <w:lang w:val="en-US"/>
-              </w:rPr>
-              <w:t>service_period</w:t>
-            </w:r>
-            <w:proofErr w:type="spellEnd"/>
-            <w:r>
-              <w:rPr>
-                <w:sz w:val="24"/>
-                <w:szCs w:val="24"/>
-                <w:lang w:val="en-US"/>
-              </w:rPr>
-              <w:t>}</w:t>
-            </w:r>
-          </w:p>
-        </w:tc>
-        <w:tc>
-          <w:tcPr>
-            <w:tcW w:w="992" w:type="dxa"/>
-          </w:tcPr>
-          <w:p>
-            <w:pPr>
-              <w:jc w:val="center"/>
-              <w:rPr>
-                <w:sz w:val="24"/>
-                <w:szCs w:val="24"/>
-              </w:rPr>
-            </w:pPr>
           </w:p>
         </w:tc>
         <w:tc>
@@ -2846,39 +2762,18 @@
                 <w:i/>
                 <w:sz w:val="24"/>
                 <w:szCs w:val="24"/>
-              </w:rPr>
-            </w:pPr>
-            <w:r>
-              <w:rPr>
-                <w:b/>
-                <w:i/>
-                <w:sz w:val="24"/>
-                <w:szCs w:val="24"/>
-                <w:lang w:val="en-US"/>
-              </w:rPr>
-              <w:t>{</w:t>
-            </w:r>
-            <w:proofErr w:type="spellStart"/>
-            <w:r>
-              <w:rPr>
-                <w:b/>
-                <w:i/>
-                <w:sz w:val="24"/>
-                <w:szCs w:val="24"/>
-                <w:lang w:val="en-US"/>
-              </w:rPr>
-              <w:t>datePeriodStartD</w:t>
-            </w:r>
-            <w:proofErr w:type="spellEnd"/>
-            <w:r>
-              <w:rPr>
-                <w:b/>
-                <w:i/>
-                <w:sz w:val="24"/>
-                <w:szCs w:val="24"/>
-                <w:lang w:val="en-US"/>
-              </w:rPr>
-              <w:t>}</w:t>
+                <w:lang w:val="uk-UA"/>
+              </w:rPr>
+            </w:pPr>
+            <w:r>
+              <w:rPr>
+                <w:b/>
+                <w:i/>
+                <w:sz w:val="24"/>
+                <w:szCs w:val="24"/>
+                <w:lang w:val="uk-UA"/>
+              </w:rPr>
+              <w:t>1</w:t>
             </w:r>
           </w:p>
         </w:tc>
@@ -2938,41 +2833,8 @@
                 <w:i/>
                 <w:sz w:val="24"/>
                 <w:szCs w:val="24"/>
-                <w:lang w:val="en-US"/>
-              </w:rPr>
-              <w:t>{</w:t>
-            </w:r>
-            <w:proofErr w:type="spellStart"/>
-            <w:r>
-              <w:rPr>
-                <w:b/>
-                <w:i/>
-                <w:sz w:val="24"/>
-                <w:szCs w:val="24"/>
-                <w:lang w:val="en-US"/>
-              </w:rPr>
-              <w:t>datePeriodStart</w:t>
-            </w:r>
-            <w:r>
-              <w:rPr>
-                <w:b/>
-                <w:i/>
-                <w:sz w:val="24"/>
-                <w:szCs w:val="24"/>
-                <w:lang w:val="en-US"/>
-              </w:rPr>
-              <w:t>M</w:t>
-            </w:r>
-            <w:proofErr w:type="spellEnd"/>
-            <w:r>
-              <w:rPr>
-                <w:b/>
-                <w:i/>
-                <w:sz w:val="24"/>
-                <w:szCs w:val="24"/>
-                <w:lang w:val="en-US"/>
-              </w:rPr>
-              <w:t>}</w:t>
+              </w:rPr>
+              <w:t>марта</w:t>
             </w:r>
           </w:p>
         </w:tc>
@@ -3023,41 +2885,8 @@
                 <w:i/>
                 <w:sz w:val="24"/>
                 <w:szCs w:val="24"/>
-                <w:lang w:val="en-US"/>
-              </w:rPr>
-              <w:t>{</w:t>
-            </w:r>
-            <w:proofErr w:type="spellStart"/>
-            <w:r>
-              <w:rPr>
-                <w:b/>
-                <w:i/>
-                <w:sz w:val="24"/>
-                <w:szCs w:val="24"/>
-                <w:lang w:val="en-US"/>
-              </w:rPr>
-              <w:t>datePeriodStart</w:t>
-            </w:r>
-            <w:r>
-              <w:rPr>
-                <w:b/>
-                <w:i/>
-                <w:sz w:val="24"/>
-                <w:szCs w:val="24"/>
-                <w:lang w:val="en-US"/>
-              </w:rPr>
-              <w:t>Y</w:t>
-            </w:r>
-            <w:proofErr w:type="spellEnd"/>
-            <w:r>
-              <w:rPr>
-                <w:b/>
-                <w:i/>
-                <w:sz w:val="24"/>
-                <w:szCs w:val="24"/>
-                <w:lang w:val="en-US"/>
-              </w:rPr>
-              <w:t>}</w:t>
+              </w:rPr>
+              <w:t>2021</w:t>
             </w:r>
           </w:p>
         </w:tc>
@@ -3118,31 +2947,8 @@
                 <w:i/>
                 <w:sz w:val="24"/>
                 <w:szCs w:val="24"/>
-                <w:lang w:val="en-US"/>
-              </w:rPr>
-              <w:t>{</w:t>
-            </w:r>
-            <w:proofErr w:type="spellStart"/>
-            <w:r>
-              <w:rPr>
-                <w:b/>
-                <w:i/>
-                <w:sz w:val="24"/>
-                <w:szCs w:val="24"/>
-                <w:lang w:val="en-US"/>
-              </w:rPr>
-              <w:t>datePeriodEndD</w:t>
-            </w:r>
-            <w:proofErr w:type="spellEnd"/>
-            <w:r>
-              <w:rPr>
-                <w:b/>
-                <w:i/>
-                <w:sz w:val="24"/>
-                <w:szCs w:val="24"/>
-                <w:lang w:val="en-US"/>
-              </w:rPr>
-              <w:t>}</w:t>
+              </w:rPr>
+              <w:t>31</w:t>
             </w:r>
           </w:p>
         </w:tc>
@@ -3202,30 +3008,8 @@
                 <w:i/>
                 <w:sz w:val="24"/>
                 <w:szCs w:val="24"/>
-                <w:lang w:val="en-US"/>
-              </w:rPr>
-              <w:t>{</w:t>
-            </w:r>
-            <w:proofErr w:type="spellStart"/>
-            <w:r>
-              <w:rPr>
-                <w:b/>
-                <w:i/>
-                <w:sz w:val="24"/>
-                <w:szCs w:val="24"/>
-              </w:rPr>
-              <w:t>datePeriodEnd</w:t>
-            </w:r>
-            <w:proofErr w:type="spellEnd"/>
-            <w:r>
-              <w:rPr>
-                <w:b/>
-                <w:i/>
-                <w:sz w:val="24"/>
-                <w:szCs w:val="24"/>
-                <w:lang w:val="en-US"/>
-              </w:rPr>
-              <w:t>M}</w:t>
+              </w:rPr>
+              <w:t>марта</w:t>
             </w:r>
           </w:p>
         </w:tc>
@@ -3277,30 +3061,8 @@
                 <w:i/>
                 <w:sz w:val="24"/>
                 <w:szCs w:val="24"/>
-                <w:lang w:val="en-US"/>
-              </w:rPr>
-              <w:t>{</w:t>
-            </w:r>
-            <w:proofErr w:type="spellStart"/>
-            <w:r>
-              <w:rPr>
-                <w:b/>
-                <w:i/>
-                <w:sz w:val="24"/>
-                <w:szCs w:val="24"/>
-              </w:rPr>
-              <w:t>datePeriodEnd</w:t>
-            </w:r>
-            <w:proofErr w:type="spellEnd"/>
-            <w:r>
-              <w:rPr>
-                <w:b/>
-                <w:i/>
-                <w:sz w:val="24"/>
-                <w:szCs w:val="24"/>
-                <w:lang w:val="en-US"/>
-              </w:rPr>
-              <w:t>Y}</w:t>
+              </w:rPr>
+              <w:t>2021</w:t>
             </w:r>
           </w:p>
         </w:tc>
@@ -3420,7 +3182,6 @@
               <w:rPr>
                 <w:sz w:val="24"/>
                 <w:szCs w:val="24"/>
-                <w:highlight w:val="yellow"/>
                 <w:lang w:val="en-US"/>
               </w:rPr>
               <w:t>{</w:t>
@@ -3430,7 +3191,6 @@
               <w:rPr>
                 <w:sz w:val="24"/>
                 <w:szCs w:val="24"/>
-                <w:highlight w:val="yellow"/>
                 <w:lang w:val="en-US"/>
               </w:rPr>
               <w:t>services_total_price</w:t>
@@ -3440,7 +3200,6 @@
               <w:rPr>
                 <w:sz w:val="24"/>
                 <w:szCs w:val="24"/>
-                <w:highlight w:val="yellow"/>
                 <w:lang w:val="en-US"/>
               </w:rPr>
               <w:t>}</w:t>
@@ -3527,7 +3286,6 @@
               <w:rPr>
                 <w:sz w:val="24"/>
                 <w:szCs w:val="24"/>
-                <w:highlight w:val="yellow"/>
                 <w:lang w:val="en-US"/>
               </w:rPr>
               <w:t>{</w:t>
@@ -3537,7 +3295,6 @@
               <w:rPr>
                 <w:sz w:val="24"/>
                 <w:szCs w:val="24"/>
-                <w:highlight w:val="yellow"/>
                 <w:lang w:val="en-US"/>
               </w:rPr>
               <w:t>service_total_price_text</w:t>
@@ -3547,7 +3304,6 @@
               <w:rPr>
                 <w:sz w:val="24"/>
                 <w:szCs w:val="24"/>
-                <w:highlight w:val="yellow"/>
                 <w:lang w:val="en-US"/>
               </w:rPr>
               <w:t>}</w:t>
@@ -4244,61 +4000,7 @@
                 <w:sz w:val="24"/>
                 <w:szCs w:val="24"/>
               </w:rPr>
-              <w:t xml:space="preserve">Мастер МУП ЖЭК № 5   </w:t>
-            </w:r>
-            <w:r>
-              <w:rPr>
-                <w:b/>
-                <w:i/>
-                <w:sz w:val="24"/>
-                <w:szCs w:val="24"/>
-              </w:rPr>
-              <w:t>Матвеевская</w:t>
-            </w:r>
-            <w:r>
-              <w:rPr>
-                <w:b/>
-                <w:i/>
-                <w:sz w:val="24"/>
-                <w:szCs w:val="24"/>
-              </w:rPr>
-              <w:t xml:space="preserve"> </w:t>
-            </w:r>
-            <w:r>
-              <w:rPr>
-                <w:b/>
-                <w:i/>
-                <w:sz w:val="24"/>
-                <w:szCs w:val="24"/>
-              </w:rPr>
-              <w:t>С</w:t>
-            </w:r>
-            <w:r>
-              <w:rPr>
-                <w:b/>
-                <w:i/>
-                <w:sz w:val="24"/>
-                <w:szCs w:val="24"/>
-              </w:rPr>
-              <w:t>.</w:t>
-            </w:r>
-            <w:r>
-              <w:rPr>
-                <w:b/>
-                <w:i/>
-                <w:sz w:val="24"/>
-                <w:szCs w:val="24"/>
-              </w:rPr>
-              <w:t>Н</w:t>
-            </w:r>
-            <w:r>
-              <w:rPr>
-                <w:b/>
-                <w:i/>
-                <w:sz w:val="24"/>
-                <w:szCs w:val="24"/>
-              </w:rPr>
-              <w:t>.</w:t>
+              <w:t>Мастер МУП ЖЭК № 5   Матвеевская С.Н.</w:t>
             </w:r>
           </w:p>
         </w:tc>

</xml_diff>